<commit_message>
Some small changes made
</commit_message>
<xml_diff>
--- a/Documentation.docx
+++ b/Documentation.docx
@@ -823,10 +823,7 @@
         <w:pStyle w:val="Heading1"/>
       </w:pPr>
       <w:r>
-        <w:t>How to run this project</w:t>
-      </w:r>
-      <w:r>
-        <w:t>:</w:t>
+        <w:t>How to run this project:</w:t>
       </w:r>
     </w:p>
     <w:p>
@@ -1176,7 +1173,33 @@
         <w:rPr>
           <w:sz w:val="24"/>
         </w:rPr>
-        <w:t xml:space="preserve">I have tested my project many times now and I understand that there is still many errors and that the database isn’t working but from the amount of tests I have done and the errors that I have received it is my understanding that the web browser are a poor choice to use to test the this project as show above. This made it very difficult to produce a suffice project. I have ran both IOS emulators and web browsers to test this project to see would it be possible to fix the errors that I found in the developer tools of the web browser. I have researched many solutions to these errors and I have tried many of them as you can see from my </w:t>
+        <w:t xml:space="preserve">I have tested my project many times now </w:t>
+      </w:r>
+      <w:r>
+        <w:rPr>
+          <w:sz w:val="24"/>
+        </w:rPr>
+        <w:t>and don’t seem to have any errors appearing in the developer mode in the Chrome web browser.</w:t>
+      </w:r>
+      <w:r>
+        <w:rPr>
+          <w:sz w:val="24"/>
+        </w:rPr>
+        <w:t xml:space="preserve"> </w:t>
+      </w:r>
+      <w:r>
+        <w:rPr>
+          <w:sz w:val="24"/>
+        </w:rPr>
+        <w:t>I understand</w:t>
+      </w:r>
+      <w:bookmarkStart w:id="5" w:name="_GoBack"/>
+      <w:bookmarkEnd w:id="5"/>
+      <w:r>
+        <w:rPr>
+          <w:sz w:val="24"/>
+        </w:rPr>
+        <w:t xml:space="preserve"> that the database isn’t working but from the amount of tests I have done and the errors that I have received it is my understanding that the web browser are a poor choice to use to test the this project as show above. This made it very difficult to produce a suffice project. I have ran both IOS emulators and web browsers to test this project to see would it be possible to fix the errors that I found in the developer tools of the web browser. I have researched many solutions to these errors and I have tried many of them as you can see from my </w:t>
       </w:r>
       <w:r>
         <w:rPr>
@@ -1191,12 +1214,6 @@
           <w:sz w:val="24"/>
         </w:rPr>
         <w:instrText xml:space="preserve"> HYPERLINK "https://github.com/damienj252/MathHelperApp" </w:instrText>
-      </w:r>
-      <w:r>
-        <w:rPr>
-          <w:color w:val="007DEB" w:themeColor="background2" w:themeShade="80"/>
-          <w:sz w:val="24"/>
-        </w:rPr>
       </w:r>
       <w:r>
         <w:rPr>
@@ -1243,20 +1260,14 @@
         <w:rPr>
           <w:sz w:val="24"/>
         </w:rPr>
+        <w:lastRenderedPageBreak/>
         <w:t>anyone</w:t>
       </w:r>
       <w:r>
         <w:rPr>
           <w:sz w:val="24"/>
         </w:rPr>
-        <w:t xml:space="preserve"> interested in creating an Ionic project to </w:t>
-      </w:r>
-      <w:r>
-        <w:rPr>
-          <w:sz w:val="24"/>
-        </w:rPr>
-        <w:lastRenderedPageBreak/>
-        <w:t>make a separate copy of their project as I have had many issues with updating my project on my GitHub repository. This caused some unwanted files to be created as well as complications with the config.js file and also many other files with random text in each file that I had to then del</w:t>
+        <w:t xml:space="preserve"> interested in creating an Ionic project to make a separate copy of their project as I have had many issues with updating my project on my GitHub repository. This caused some unwanted files to be created as well as complications with the config.js file and also many other files with random text in each file that I had to then del</w:t>
       </w:r>
       <w:r>
         <w:rPr>
@@ -1264,8 +1275,6 @@
         </w:rPr>
         <w:t>e</w:t>
       </w:r>
-      <w:bookmarkStart w:id="5" w:name="_GoBack"/>
-      <w:bookmarkEnd w:id="5"/>
       <w:r>
         <w:rPr>
           <w:sz w:val="24"/>
@@ -1573,10 +1582,7 @@
       </w:pPr>
       <w:r>
         <w:lastRenderedPageBreak/>
-        <w:t>Errors in web browsers</w:t>
-      </w:r>
-      <w:r>
-        <w:t>:</w:t>
+        <w:t>Errors in web browsers:</w:t>
       </w:r>
     </w:p>
     <w:p>
@@ -1750,7 +1756,7 @@
       <w:rPr>
         <w:noProof/>
       </w:rPr>
-      <w:t>10</w:t>
+      <w:t>4</w:t>
     </w:r>
     <w:r>
       <w:fldChar w:fldCharType="end"/>

</xml_diff>